<commit_message>
Ignore Word documents and temporary files
</commit_message>
<xml_diff>
--- a/Notes Website Implementation.docx
+++ b/Notes Website Implementation.docx
@@ -918,6 +918,161 @@
         </w:rPr>
       </w:pPr>
     </w:p>
+    <w:tbl>
+      <w:tblPr>
+        <w:tblStyle w:val="TableGrid"/>
+        <w:tblW w:w="0" w:type="auto"/>
+        <w:tblLook w:val="04A0" w:firstRow="1" w:lastRow="0" w:firstColumn="1" w:lastColumn="0" w:noHBand="0" w:noVBand="1"/>
+      </w:tblPr>
+      <w:tblGrid>
+        <w:gridCol w:w="11078"/>
+      </w:tblGrid>
+      <w:tr>
+        <w:tc>
+          <w:tcPr>
+            <w:tcW w:w="15292" w:type="dxa"/>
+          </w:tcPr>
+          <w:p>
+            <w:pPr>
+              <w:pStyle w:val="NormalWeb"/>
+            </w:pPr>
+            <w:r>
+              <w:br/>
+            </w:r>
+            <w:r>
+              <w:t xml:space="preserve">To modify your HTML links so that clicking on a link opens a new page (or tab) rather than navigating away from the current page, you can add the </w:t>
+            </w:r>
+            <w:r>
+              <w:rPr>
+                <w:rStyle w:val="HTMLCode"/>
+              </w:rPr>
+              <w:t>target="_blank"</w:t>
+            </w:r>
+            <w:r>
+              <w:t xml:space="preserve"> attribute to your </w:t>
+            </w:r>
+            <w:r>
+              <w:rPr>
+                <w:rStyle w:val="HTMLCode"/>
+              </w:rPr>
+              <w:t>&lt;a&gt;</w:t>
+            </w:r>
+            <w:r>
+              <w:t xml:space="preserve"> tags. This instructs the browser to open the linked document in a new tab or window.</w:t>
+            </w:r>
+          </w:p>
+          <w:p>
+            <w:pPr>
+              <w:rPr>
+                <w:rFonts w:ascii="Times New Roman" w:hAnsi="Times New Roman" w:cs="Times New Roman"/>
+                <w:b/>
+                <w:bCs/>
+                <w:sz w:val="28"/>
+                <w:szCs w:val="28"/>
+              </w:rPr>
+            </w:pPr>
+          </w:p>
+        </w:tc>
+      </w:tr>
+      <w:tr>
+        <w:tc>
+          <w:tcPr>
+            <w:tcW w:w="15292" w:type="dxa"/>
+          </w:tcPr>
+          <w:p>
+            <w:pPr>
+              <w:pStyle w:val="NormalWeb"/>
+            </w:pPr>
+            <w:r>
+              <w:br/>
+            </w:r>
+            <w:r>
+              <w:t>Here is an example of how to use it:</w:t>
+            </w:r>
+          </w:p>
+          <w:p>
+            <w:pPr>
+              <w:rPr>
+                <w:rFonts w:ascii="Times New Roman" w:hAnsi="Times New Roman" w:cs="Times New Roman"/>
+                <w:b/>
+                <w:bCs/>
+                <w:sz w:val="28"/>
+                <w:szCs w:val="28"/>
+              </w:rPr>
+            </w:pPr>
+            <w:r>
+              <w:rPr>
+                <w:rFonts w:ascii="Times New Roman" w:hAnsi="Times New Roman" w:cs="Times New Roman"/>
+                <w:b/>
+                <w:bCs/>
+                <w:sz w:val="28"/>
+                <w:szCs w:val="28"/>
+              </w:rPr>
+              <w:tab/>
+            </w:r>
+            <w:r>
+              <w:rPr>
+                <w:rFonts w:ascii="Times New Roman" w:hAnsi="Times New Roman" w:cs="Times New Roman"/>
+                <w:b/>
+                <w:bCs/>
+                <w:sz w:val="28"/>
+                <w:szCs w:val="28"/>
+              </w:rPr>
+              <w:t>&lt;a href="https://www.example.com" target="_blank"&gt;</w:t>
+            </w:r>
+            <w:r>
+              <w:rPr>
+                <w:rFonts w:ascii="Times New Roman" w:hAnsi="Times New Roman" w:cs="Times New Roman"/>
+                <w:b/>
+                <w:bCs/>
+                <w:sz w:val="28"/>
+                <w:szCs w:val="28"/>
+              </w:rPr>
+              <w:t>Tao Immortals</w:t>
+            </w:r>
+            <w:r>
+              <w:rPr>
+                <w:rFonts w:ascii="Times New Roman" w:hAnsi="Times New Roman" w:cs="Times New Roman"/>
+                <w:b/>
+                <w:bCs/>
+                <w:sz w:val="28"/>
+                <w:szCs w:val="28"/>
+              </w:rPr>
+              <w:t>&lt;/a&gt;</w:t>
+            </w:r>
+          </w:p>
+          <w:p>
+            <w:pPr>
+              <w:rPr>
+                <w:rFonts w:ascii="Times New Roman" w:hAnsi="Times New Roman" w:cs="Times New Roman"/>
+                <w:b/>
+                <w:bCs/>
+                <w:sz w:val="28"/>
+                <w:szCs w:val="28"/>
+              </w:rPr>
+            </w:pPr>
+          </w:p>
+        </w:tc>
+      </w:tr>
+      <w:tr>
+        <w:tc>
+          <w:tcPr>
+            <w:tcW w:w="15292" w:type="dxa"/>
+          </w:tcPr>
+          <w:p>
+            <w:pPr>
+              <w:rPr>
+                <w:rFonts w:ascii="Times New Roman" w:hAnsi="Times New Roman" w:cs="Times New Roman"/>
+                <w:b/>
+                <w:bCs/>
+                <w:sz w:val="28"/>
+                <w:szCs w:val="28"/>
+              </w:rPr>
+            </w:pPr>
+          </w:p>
+        </w:tc>
+      </w:tr>
+    </w:tbl>
     <w:p>
       <w:pPr>
         <w:rPr>
@@ -929,6 +1084,148 @@
         </w:rPr>
       </w:pPr>
     </w:p>
+    <w:p/>
+    <w:p>
+      <w:pPr>
+        <w:rPr>
+          <w:rFonts w:ascii="Times New Roman" w:hAnsi="Times New Roman" w:cs="Times New Roman"/>
+          <w:b/>
+          <w:bCs/>
+          <w:sz w:val="28"/>
+          <w:szCs w:val="28"/>
+        </w:rPr>
+      </w:pPr>
+    </w:p>
+    <w:tbl>
+      <w:tblPr>
+        <w:tblStyle w:val="TableGrid"/>
+        <w:tblW w:w="0" w:type="auto"/>
+        <w:tblLook w:val="04A0" w:firstRow="1" w:lastRow="0" w:firstColumn="1" w:lastColumn="0" w:noHBand="0" w:noVBand="1"/>
+      </w:tblPr>
+      <w:tblGrid>
+        <w:gridCol w:w="11078"/>
+      </w:tblGrid>
+      <w:tr>
+        <w:tc>
+          <w:tcPr>
+            <w:tcW w:w="15292" w:type="dxa"/>
+          </w:tcPr>
+          <w:p>
+            <w:r>
+              <w:t>specify the size of the image rendered in HTML while keeping the height and width in the same proportion</w:t>
+            </w:r>
+          </w:p>
+          <w:p>
+            <w:pPr>
+              <w:rPr>
+                <w:rFonts w:ascii="Times New Roman" w:hAnsi="Times New Roman" w:cs="Times New Roman"/>
+                <w:b/>
+                <w:bCs/>
+                <w:sz w:val="28"/>
+                <w:szCs w:val="28"/>
+              </w:rPr>
+            </w:pPr>
+          </w:p>
+        </w:tc>
+      </w:tr>
+      <w:tr>
+        <w:tc>
+          <w:tcPr>
+            <w:tcW w:w="15292" w:type="dxa"/>
+          </w:tcPr>
+          <w:p>
+            <w:pPr>
+              <w:pStyle w:val="NormalWeb"/>
+            </w:pPr>
+          </w:p>
+          <w:p>
+            <w:pPr>
+              <w:rPr>
+                <w:rFonts w:ascii="Times New Roman" w:hAnsi="Times New Roman" w:cs="Times New Roman"/>
+                <w:b/>
+                <w:bCs/>
+                <w:sz w:val="28"/>
+                <w:szCs w:val="28"/>
+              </w:rPr>
+            </w:pPr>
+            <w:r>
+              <w:rPr>
+                <w:b/>
+                <w:bCs/>
+              </w:rPr>
+              <w:t xml:space="preserve">  &lt;img src="Jade/images/ChineseJadeSculptures.jpg" alt="Chinese Jade Sculptures" </w:t>
+            </w:r>
+            <w:r>
+              <w:rPr>
+                <w:b/>
+                <w:bCs/>
+                <w:highlight w:val="yellow"/>
+              </w:rPr>
+              <w:t>width="200"</w:t>
+            </w:r>
+            <w:r>
+              <w:rPr>
+                <w:b/>
+                <w:bCs/>
+              </w:rPr>
+              <w:t>&gt;</w:t>
+            </w:r>
+          </w:p>
+          <w:p>
+            <w:pPr>
+              <w:rPr>
+                <w:rFonts w:ascii="Times New Roman" w:hAnsi="Times New Roman" w:cs="Times New Roman"/>
+                <w:b/>
+                <w:bCs/>
+                <w:sz w:val="28"/>
+                <w:szCs w:val="28"/>
+              </w:rPr>
+            </w:pPr>
+          </w:p>
+          <w:p>
+            <w:pPr>
+              <w:rPr>
+                <w:rFonts w:ascii="Times New Roman" w:hAnsi="Times New Roman" w:cs="Times New Roman"/>
+                <w:b/>
+                <w:bCs/>
+                <w:sz w:val="28"/>
+                <w:szCs w:val="28"/>
+              </w:rPr>
+            </w:pPr>
+          </w:p>
+        </w:tc>
+      </w:tr>
+      <w:tr>
+        <w:tc>
+          <w:tcPr>
+            <w:tcW w:w="15292" w:type="dxa"/>
+          </w:tcPr>
+          <w:p>
+            <w:pPr>
+              <w:rPr>
+                <w:rFonts w:ascii="Times New Roman" w:hAnsi="Times New Roman" w:cs="Times New Roman"/>
+                <w:b/>
+                <w:bCs/>
+                <w:sz w:val="28"/>
+                <w:szCs w:val="28"/>
+              </w:rPr>
+            </w:pPr>
+          </w:p>
+        </w:tc>
+      </w:tr>
+    </w:tbl>
+    <w:p>
+      <w:pPr>
+        <w:rPr>
+          <w:rFonts w:ascii="Times New Roman" w:hAnsi="Times New Roman" w:cs="Times New Roman"/>
+          <w:b/>
+          <w:bCs/>
+          <w:sz w:val="28"/>
+          <w:szCs w:val="28"/>
+        </w:rPr>
+      </w:pPr>
+    </w:p>
+    <w:p/>
     <w:p/>
     <w:p>
       <w:pPr>
@@ -1541,6 +1838,35 @@
     <w:basedOn w:val="DefaultParagraphFont"/>
     <w:rsid w:val="001E1054"/>
   </w:style>
+  <w:style w:type="paragraph" w:styleId="NormalWeb">
+    <w:name w:val="Normal (Web)"/>
+    <w:basedOn w:val="Normal"/>
+    <w:uiPriority w:val="99"/>
+    <w:semiHidden/>
+    <w:unhideWhenUsed/>
+    <w:rsid w:val="00D70006"/>
+    <w:pPr>
+      <w:spacing w:before="100" w:beforeAutospacing="1" w:after="100" w:afterAutospacing="1" w:line="240" w:lineRule="auto"/>
+    </w:pPr>
+    <w:rPr>
+      <w:rFonts w:ascii="Times New Roman" w:eastAsia="Times New Roman" w:hAnsi="Times New Roman" w:cs="Times New Roman"/>
+      <w:sz w:val="24"/>
+      <w:szCs w:val="24"/>
+    </w:rPr>
+  </w:style>
+  <w:style w:type="character" w:styleId="HTMLCode">
+    <w:name w:val="HTML Code"/>
+    <w:basedOn w:val="DefaultParagraphFont"/>
+    <w:uiPriority w:val="99"/>
+    <w:semiHidden/>
+    <w:unhideWhenUsed/>
+    <w:rsid w:val="00D70006"/>
+    <w:rPr>
+      <w:rFonts w:ascii="Courier New" w:eastAsia="Times New Roman" w:hAnsi="Courier New" w:cs="Courier New"/>
+      <w:sz w:val="20"/>
+      <w:szCs w:val="20"/>
+    </w:rPr>
+  </w:style>
 </w:styles>
 </file>
 

</xml_diff>